<commit_message>
with ggplot2 box plots and coloured mosaic plot
</commit_message>
<xml_diff>
--- a/Final Report Psoriasic Arthritis.docx
+++ b/Final Report Psoriasic Arthritis.docx
@@ -615,8 +615,6 @@
         </w:rPr>
         <w:t>s</w:t>
       </w:r>
-      <w:bookmarkStart w:id="0" w:name="_GoBack"/>
-      <w:bookmarkEnd w:id="0"/>
       <w:r>
         <w:rPr>
           <w:rFonts w:ascii="Verdana" w:hAnsi="Verdana"/>
@@ -2066,7 +2064,7 @@
           <w:sz w:val="18"/>
           <w:szCs w:val="18"/>
         </w:rPr>
-        <w:t xml:space="preserve"> (NO</w:t>
+        <w:t xml:space="preserve"> </w:t>
       </w:r>
       <w:r>
         <w:rPr>
@@ -2075,7 +2073,7 @@
           <w:sz w:val="18"/>
           <w:szCs w:val="18"/>
         </w:rPr>
-        <w:t>T</w:t>
+        <w:t>and with</w:t>
       </w:r>
       <w:r>
         <w:rPr>
@@ -2084,7 +2082,7 @@
           <w:sz w:val="18"/>
           <w:szCs w:val="18"/>
         </w:rPr>
-        <w:t xml:space="preserve">) </w:t>
+        <w:t xml:space="preserve"> art</w:t>
       </w:r>
       <w:r>
         <w:rPr>
@@ -2093,42 +2091,6 @@
           <w:sz w:val="18"/>
           <w:szCs w:val="18"/>
         </w:rPr>
-        <w:t>and with</w:t>
-      </w:r>
-      <w:r>
-        <w:rPr>
-          <w:rFonts w:ascii="Verdana" w:hAnsi="Verdana"/>
-          <w:b/>
-          <w:sz w:val="18"/>
-          <w:szCs w:val="18"/>
-        </w:rPr>
-        <w:t xml:space="preserve"> (</w:t>
-      </w:r>
-      <w:r>
-        <w:rPr>
-          <w:rFonts w:ascii="Verdana" w:hAnsi="Verdana"/>
-          <w:b/>
-          <w:sz w:val="18"/>
-          <w:szCs w:val="18"/>
-        </w:rPr>
-        <w:t>YES</w:t>
-      </w:r>
-      <w:r>
-        <w:rPr>
-          <w:rFonts w:ascii="Verdana" w:hAnsi="Verdana"/>
-          <w:b/>
-          <w:sz w:val="18"/>
-          <w:szCs w:val="18"/>
-        </w:rPr>
-        <w:t>) art</w:t>
-      </w:r>
-      <w:r>
-        <w:rPr>
-          <w:rFonts w:ascii="Verdana" w:hAnsi="Verdana"/>
-          <w:b/>
-          <w:sz w:val="18"/>
-          <w:szCs w:val="18"/>
-        </w:rPr>
         <w:t>hritis.</w:t>
       </w:r>
     </w:p>
@@ -2144,11 +2106,7 @@
           <w:lang w:eastAsia="it-IT"/>
         </w:rPr>
       </w:pPr>
-    </w:p>
-    <w:p>
-      <w:pPr>
-        <w:spacing w:after="0" w:line="240" w:lineRule="auto"/>
-        <w:jc w:val="center"/>
+      <w:r>
         <w:rPr>
           <w:rFonts w:ascii="Verdana" w:hAnsi="Verdana"/>
           <w:noProof/>
@@ -2156,20 +2114,11 @@
           <w:szCs w:val="24"/>
           <w:lang w:eastAsia="it-IT"/>
         </w:rPr>
-      </w:pPr>
-      <w:r>
-        <w:rPr>
-          <w:rFonts w:ascii="Verdana" w:hAnsi="Verdana"/>
-          <w:noProof/>
-          <w:sz w:val="24"/>
-          <w:szCs w:val="24"/>
-          <w:lang w:eastAsia="it-IT"/>
-        </w:rPr>
         <w:drawing>
-          <wp:inline distT="0" distB="0" distL="0" distR="0" wp14:anchorId="212ECE3B" wp14:editId="7831C202">
-            <wp:extent cx="3561399" cy="2885355"/>
-            <wp:effectExtent l="0" t="0" r="0" b="10795"/>
-            <wp:docPr id="5" name="Immagine 1"/>
+          <wp:inline distT="0" distB="0" distL="0" distR="0" wp14:anchorId="129E8132" wp14:editId="5BBE089D">
+            <wp:extent cx="4851515" cy="2795881"/>
+            <wp:effectExtent l="0" t="0" r="0" b="0"/>
+            <wp:docPr id="2" name="Immagine 2"/>
             <wp:cNvGraphicFramePr>
               <a:graphicFrameLocks xmlns:a="http://schemas.openxmlformats.org/drawingml/2006/main" noChangeAspect="1"/>
             </wp:cNvGraphicFramePr>
@@ -2177,7 +2126,7 @@
               <a:graphicData uri="http://schemas.openxmlformats.org/drawingml/2006/picture">
                 <pic:pic xmlns:pic="http://schemas.openxmlformats.org/drawingml/2006/picture">
                   <pic:nvPicPr>
-                    <pic:cNvPr id="0" name="Picture 1"/>
+                    <pic:cNvPr id="0" name="Picture 2"/>
                     <pic:cNvPicPr>
                       <a:picLocks noChangeAspect="1" noChangeArrowheads="1"/>
                     </pic:cNvPicPr>
@@ -2198,7 +2147,7 @@
                   <pic:spPr bwMode="auto">
                     <a:xfrm>
                       <a:off x="0" y="0"/>
-                      <a:ext cx="3562444" cy="2886202"/>
+                      <a:ext cx="4852796" cy="2796619"/>
                     </a:xfrm>
                     <a:prstGeom prst="rect">
                       <a:avLst/>
@@ -2231,6 +2180,31 @@
     <w:p>
       <w:pPr>
         <w:spacing w:after="0" w:line="240" w:lineRule="auto"/>
+        <w:jc w:val="center"/>
+        <w:rPr>
+          <w:rFonts w:ascii="Verdana" w:hAnsi="Verdana"/>
+          <w:noProof/>
+          <w:sz w:val="24"/>
+          <w:szCs w:val="24"/>
+          <w:lang w:eastAsia="it-IT"/>
+        </w:rPr>
+      </w:pPr>
+    </w:p>
+    <w:p>
+      <w:pPr>
+        <w:spacing w:after="0" w:line="240" w:lineRule="auto"/>
+        <w:rPr>
+          <w:rFonts w:ascii="Verdana" w:hAnsi="Verdana"/>
+          <w:noProof/>
+          <w:sz w:val="24"/>
+          <w:szCs w:val="24"/>
+          <w:lang w:eastAsia="it-IT"/>
+        </w:rPr>
+      </w:pPr>
+    </w:p>
+    <w:p>
+      <w:pPr>
+        <w:spacing w:after="0" w:line="240" w:lineRule="auto"/>
         <w:jc w:val="both"/>
         <w:rPr>
           <w:rFonts w:ascii="Verdana" w:hAnsi="Verdana"/>
@@ -2358,17 +2332,6 @@
     <w:p>
       <w:pPr>
         <w:spacing w:after="0" w:line="240" w:lineRule="auto"/>
-        <w:jc w:val="both"/>
-        <w:rPr>
-          <w:rFonts w:ascii="Verdana" w:hAnsi="Verdana"/>
-          <w:sz w:val="24"/>
-          <w:szCs w:val="24"/>
-        </w:rPr>
-      </w:pPr>
-    </w:p>
-    <w:p>
-      <w:pPr>
-        <w:spacing w:after="0" w:line="240" w:lineRule="auto"/>
         <w:jc w:val="center"/>
         <w:rPr>
           <w:rFonts w:ascii="Verdana" w:hAnsi="Verdana"/>
@@ -2385,10 +2348,10 @@
           <w:lang w:eastAsia="it-IT"/>
         </w:rPr>
         <w:drawing>
-          <wp:inline distT="0" distB="0" distL="0" distR="0" wp14:anchorId="1AE49EAD" wp14:editId="1CC5946D">
-            <wp:extent cx="3835032" cy="3107044"/>
-            <wp:effectExtent l="0" t="0" r="635" b="0"/>
-            <wp:docPr id="7" name="Immagine 3"/>
+          <wp:inline distT="0" distB="0" distL="0" distR="0" wp14:anchorId="4DA0AE51" wp14:editId="4E3FB85B">
+            <wp:extent cx="4020866" cy="3257603"/>
+            <wp:effectExtent l="0" t="0" r="0" b="0"/>
+            <wp:docPr id="1" name="Immagine 1"/>
             <wp:cNvGraphicFramePr>
               <a:graphicFrameLocks xmlns:a="http://schemas.openxmlformats.org/drawingml/2006/main" noChangeAspect="1"/>
             </wp:cNvGraphicFramePr>
@@ -2396,7 +2359,7 @@
               <a:graphicData uri="http://schemas.openxmlformats.org/drawingml/2006/picture">
                 <pic:pic xmlns:pic="http://schemas.openxmlformats.org/drawingml/2006/picture">
                   <pic:nvPicPr>
-                    <pic:cNvPr id="0" name="Picture 3"/>
+                    <pic:cNvPr id="0" name="Picture 1"/>
                     <pic:cNvPicPr>
                       <a:picLocks noChangeAspect="1" noChangeArrowheads="1"/>
                     </pic:cNvPicPr>
@@ -2417,7 +2380,7 @@
                   <pic:spPr bwMode="auto">
                     <a:xfrm>
                       <a:off x="0" y="0"/>
-                      <a:ext cx="3835504" cy="3107426"/>
+                      <a:ext cx="4020866" cy="3257603"/>
                     </a:xfrm>
                     <a:prstGeom prst="rect">
                       <a:avLst/>
@@ -2437,6 +2400,17 @@
     <w:p>
       <w:pPr>
         <w:spacing w:after="0" w:line="240" w:lineRule="auto"/>
+        <w:jc w:val="center"/>
+        <w:rPr>
+          <w:rFonts w:ascii="Verdana" w:hAnsi="Verdana"/>
+          <w:sz w:val="24"/>
+          <w:szCs w:val="24"/>
+        </w:rPr>
+      </w:pPr>
+    </w:p>
+    <w:p>
+      <w:pPr>
+        <w:spacing w:after="0" w:line="240" w:lineRule="auto"/>
         <w:jc w:val="both"/>
         <w:rPr>
           <w:rFonts w:ascii="Verdana" w:hAnsi="Verdana"/>
@@ -2583,39 +2557,26 @@
     <w:p>
       <w:pPr>
         <w:spacing w:after="0" w:line="240" w:lineRule="auto"/>
-        <w:jc w:val="both"/>
-        <w:rPr>
-          <w:rFonts w:ascii="Verdana" w:hAnsi="Verdana"/>
-          <w:sz w:val="24"/>
-          <w:szCs w:val="24"/>
-        </w:rPr>
-      </w:pPr>
-    </w:p>
-    <w:p>
-      <w:pPr>
-        <w:spacing w:after="0" w:line="240" w:lineRule="auto"/>
         <w:jc w:val="center"/>
         <w:rPr>
           <w:rFonts w:ascii="Verdana" w:hAnsi="Verdana"/>
+          <w:sz w:val="24"/>
+          <w:szCs w:val="24"/>
+        </w:rPr>
+      </w:pPr>
+      <w:r>
+        <w:rPr>
+          <w:rFonts w:ascii="Verdana" w:hAnsi="Verdana"/>
           <w:noProof/>
           <w:sz w:val="24"/>
           <w:szCs w:val="24"/>
           <w:lang w:eastAsia="it-IT"/>
         </w:rPr>
-      </w:pPr>
-      <w:r>
-        <w:rPr>
-          <w:rFonts w:ascii="Verdana" w:hAnsi="Verdana"/>
-          <w:noProof/>
-          <w:sz w:val="24"/>
-          <w:szCs w:val="24"/>
-          <w:lang w:eastAsia="it-IT"/>
-        </w:rPr>
         <w:drawing>
-          <wp:inline distT="0" distB="0" distL="0" distR="0" wp14:anchorId="088481A9" wp14:editId="79BC09F5">
-            <wp:extent cx="3425447" cy="2775209"/>
-            <wp:effectExtent l="0" t="0" r="3810" b="0"/>
-            <wp:docPr id="8" name="Immagine 4"/>
+          <wp:inline distT="0" distB="0" distL="0" distR="0" wp14:anchorId="7179F2AF" wp14:editId="3B8D6D8D">
+            <wp:extent cx="3848579" cy="3118020"/>
+            <wp:effectExtent l="0" t="0" r="12700" b="6350"/>
+            <wp:docPr id="3" name="Immagine 2"/>
             <wp:cNvGraphicFramePr>
               <a:graphicFrameLocks xmlns:a="http://schemas.openxmlformats.org/drawingml/2006/main" noChangeAspect="1"/>
             </wp:cNvGraphicFramePr>
@@ -2623,7 +2584,7 @@
               <a:graphicData uri="http://schemas.openxmlformats.org/drawingml/2006/picture">
                 <pic:pic xmlns:pic="http://schemas.openxmlformats.org/drawingml/2006/picture">
                   <pic:nvPicPr>
-                    <pic:cNvPr id="0" name="Picture 4"/>
+                    <pic:cNvPr id="0" name="Picture 2"/>
                     <pic:cNvPicPr>
                       <a:picLocks noChangeAspect="1" noChangeArrowheads="1"/>
                     </pic:cNvPicPr>
@@ -2644,7 +2605,7 @@
                   <pic:spPr bwMode="auto">
                     <a:xfrm>
                       <a:off x="0" y="0"/>
-                      <a:ext cx="3425722" cy="2775432"/>
+                      <a:ext cx="3848975" cy="3118341"/>
                     </a:xfrm>
                     <a:prstGeom prst="rect">
                       <a:avLst/>
@@ -4714,6 +4675,39 @@
           <w:szCs w:val="24"/>
         </w:rPr>
       </w:pPr>
+    </w:p>
+    <w:p>
+      <w:pPr>
+        <w:spacing w:after="0" w:line="240" w:lineRule="auto"/>
+        <w:jc w:val="center"/>
+        <w:rPr>
+          <w:rFonts w:ascii="Verdana" w:hAnsi="Verdana"/>
+          <w:sz w:val="24"/>
+          <w:szCs w:val="24"/>
+        </w:rPr>
+      </w:pPr>
+    </w:p>
+    <w:p>
+      <w:pPr>
+        <w:spacing w:after="0" w:line="240" w:lineRule="auto"/>
+        <w:jc w:val="center"/>
+        <w:rPr>
+          <w:rFonts w:ascii="Verdana" w:hAnsi="Verdana"/>
+          <w:sz w:val="24"/>
+          <w:szCs w:val="24"/>
+        </w:rPr>
+      </w:pPr>
+    </w:p>
+    <w:p>
+      <w:pPr>
+        <w:spacing w:after="0" w:line="240" w:lineRule="auto"/>
+        <w:jc w:val="center"/>
+        <w:rPr>
+          <w:rFonts w:ascii="Verdana" w:hAnsi="Verdana"/>
+          <w:sz w:val="24"/>
+          <w:szCs w:val="24"/>
+        </w:rPr>
+      </w:pPr>
       <w:r>
         <w:rPr>
           <w:rFonts w:ascii="Verdana" w:hAnsi="Verdana"/>
@@ -4723,10 +4717,10 @@
           <w:lang w:eastAsia="it-IT"/>
         </w:rPr>
         <w:drawing>
-          <wp:inline distT="0" distB="0" distL="0" distR="0" wp14:anchorId="4BAE1D34" wp14:editId="71A3349F">
-            <wp:extent cx="3999230" cy="2546350"/>
-            <wp:effectExtent l="0" t="0" r="0" b="0"/>
-            <wp:docPr id="4" name="Immagine 1"/>
+          <wp:inline distT="0" distB="0" distL="0" distR="0" wp14:anchorId="3C4F17D7" wp14:editId="4393E14E">
+            <wp:extent cx="4691748" cy="2130597"/>
+            <wp:effectExtent l="0" t="0" r="7620" b="3175"/>
+            <wp:docPr id="5" name="Immagine 3"/>
             <wp:cNvGraphicFramePr>
               <a:graphicFrameLocks xmlns:a="http://schemas.openxmlformats.org/drawingml/2006/main" noChangeAspect="1"/>
             </wp:cNvGraphicFramePr>
@@ -4734,7 +4728,7 @@
               <a:graphicData uri="http://schemas.openxmlformats.org/drawingml/2006/picture">
                 <pic:pic xmlns:pic="http://schemas.openxmlformats.org/drawingml/2006/picture">
                   <pic:nvPicPr>
-                    <pic:cNvPr id="0" name="Immagine 1"/>
+                    <pic:cNvPr id="0" name="Picture 3"/>
                     <pic:cNvPicPr>
                       <a:picLocks noChangeAspect="1" noChangeArrowheads="1"/>
                     </pic:cNvPicPr>
@@ -4747,7 +4741,7 @@
                         </a:ext>
                       </a:extLst>
                     </a:blip>
-                    <a:srcRect l="241" t="10764" r="-241" b="16365"/>
+                    <a:srcRect/>
                     <a:stretch>
                       <a:fillRect/>
                     </a:stretch>
@@ -4755,7 +4749,7 @@
                   <pic:spPr bwMode="auto">
                     <a:xfrm>
                       <a:off x="0" y="0"/>
-                      <a:ext cx="3999230" cy="2546350"/>
+                      <a:ext cx="4693982" cy="2131611"/>
                     </a:xfrm>
                     <a:prstGeom prst="rect">
                       <a:avLst/>
@@ -4771,6 +4765,8 @@
           </wp:inline>
         </w:drawing>
       </w:r>
+      <w:bookmarkStart w:id="0" w:name="_GoBack"/>
+      <w:bookmarkEnd w:id="0"/>
     </w:p>
     <w:p>
       <w:pPr>
@@ -6551,7 +6547,7 @@
   <w:abstractNum w:abstractNumId="0">
     <w:nsid w:val="FFFFFF1D"/>
     <w:multiLevelType w:val="multilevel"/>
-    <w:tmpl w:val="BF887514"/>
+    <w:tmpl w:val="55DC6E02"/>
     <w:lvl w:ilvl="0">
       <w:start w:val="1"/>
       <w:numFmt w:val="bullet"/>

</xml_diff>